<commit_message>
add Axel, Maitre de la Semoule
</commit_message>
<xml_diff>
--- a/FeastAmongFriends.docx
+++ b/FeastAmongFriends.docx
@@ -29,6 +29,15 @@
     <w:p/>
     <w:sdt>
       <w:sdtPr>
+        <w:rPr>
+          <w:rFonts w:asciiTheme="minorHAnsi" w:eastAsiaTheme="minorHAnsi" w:hAnsiTheme="minorHAnsi" w:cstheme="minorBidi"/>
+          <w:color w:val="auto"/>
+          <w:kern w:val="2"/>
+          <w:sz w:val="24"/>
+          <w:szCs w:val="24"/>
+          <w:lang w:eastAsia="en-US"/>
+          <w14:ligatures w14:val="standardContextual"/>
+        </w:rPr>
         <w:id w:val="-1827743945"/>
         <w:docPartObj>
           <w:docPartGallery w:val="Table of Contents"/>
@@ -37,15 +46,8 @@
       </w:sdtPr>
       <w:sdtEndPr>
         <w:rPr>
-          <w:rFonts w:asciiTheme="minorHAnsi" w:eastAsiaTheme="minorHAnsi" w:hAnsiTheme="minorHAnsi" w:cstheme="minorBidi"/>
           <w:b/>
           <w:bCs/>
-          <w:color w:val="auto"/>
-          <w:kern w:val="2"/>
-          <w:sz w:val="24"/>
-          <w:szCs w:val="24"/>
-          <w:lang w:eastAsia="en-US"/>
-          <w14:ligatures w14:val="standardContextual"/>
         </w:rPr>
       </w:sdtEndPr>
       <w:sdtContent>
@@ -6576,7 +6578,15 @@
       <w:bookmarkEnd w:id="9"/>
     </w:p>
     <w:p>
-      <w:r>
+      <w:pPr>
+        <w:rPr>
+          <w:u w:val="single"/>
+        </w:rPr>
+      </w:pPr>
+      <w:r>
+        <w:rPr>
+          <w:u w:val="single"/>
+        </w:rPr>
         <w:t>Fiche carte :</w:t>
       </w:r>
     </w:p>
@@ -6655,6 +6665,22 @@
     </w:p>
     <w:p>
       <w:pPr>
+        <w:rPr>
+          <w:rFonts w:asciiTheme="majorHAnsi" w:eastAsiaTheme="majorEastAsia" w:hAnsiTheme="majorHAnsi" w:cstheme="majorBidi"/>
+          <w:color w:val="D9D9D9" w:themeColor="background1" w:themeShade="D9"/>
+          <w:sz w:val="32"/>
+          <w:szCs w:val="32"/>
+        </w:rPr>
+      </w:pPr>
+      <w:r>
+        <w:rPr>
+          <w:color w:val="D9D9D9" w:themeColor="background1" w:themeShade="D9"/>
+        </w:rPr>
+        <w:br w:type="page"/>
+      </w:r>
+    </w:p>
+    <w:p>
+      <w:pPr>
         <w:pStyle w:val="Titre2"/>
         <w:rPr>
           <w:color w:val="D9D9D9" w:themeColor="background1" w:themeShade="D9"/>
@@ -6751,16 +6777,33 @@
     </w:p>
     <w:p>
       <w:pPr>
+        <w:rPr>
+          <w:rFonts w:asciiTheme="majorHAnsi" w:eastAsiaTheme="majorEastAsia" w:hAnsiTheme="majorHAnsi" w:cstheme="majorBidi"/>
+          <w:color w:val="4C94D8" w:themeColor="text2" w:themeTint="80"/>
+          <w:sz w:val="32"/>
+          <w:szCs w:val="32"/>
+        </w:rPr>
+      </w:pPr>
+      <w:bookmarkStart w:id="19" w:name="_Toc189833235"/>
+      <w:r>
+        <w:rPr>
+          <w:color w:val="4C94D8" w:themeColor="text2" w:themeTint="80"/>
+        </w:rPr>
+        <w:br w:type="page"/>
+      </w:r>
+    </w:p>
+    <w:p>
+      <w:pPr>
         <w:pStyle w:val="Titre2"/>
         <w:rPr>
           <w:color w:val="4C94D8" w:themeColor="text2" w:themeTint="80"/>
         </w:rPr>
       </w:pPr>
-      <w:bookmarkStart w:id="19" w:name="_Toc189833235"/>
       <w:r>
         <w:rPr>
           <w:color w:val="4C94D8" w:themeColor="text2" w:themeTint="80"/>
         </w:rPr>
+        <w:lastRenderedPageBreak/>
         <w:t>Bleu</w:t>
       </w:r>
       <w:bookmarkEnd w:id="19"/>
@@ -6844,6 +6887,23 @@
         <w:t>Bataille</w:t>
       </w:r>
       <w:bookmarkEnd w:id="27"/>
+    </w:p>
+    <w:p>
+      <w:pPr>
+        <w:rPr>
+          <w:rFonts w:asciiTheme="majorHAnsi" w:eastAsiaTheme="majorEastAsia" w:hAnsiTheme="majorHAnsi" w:cstheme="majorBidi"/>
+          <w:color w:val="000000" w:themeColor="text1"/>
+          <w:sz w:val="32"/>
+          <w:szCs w:val="32"/>
+        </w:rPr>
+      </w:pPr>
+      <w:bookmarkStart w:id="28" w:name="_Toc189833244"/>
+      <w:r>
+        <w:rPr>
+          <w:color w:val="000000" w:themeColor="text1"/>
+        </w:rPr>
+        <w:br w:type="page"/>
+      </w:r>
     </w:p>
     <w:p>
       <w:pPr>
@@ -6852,11 +6912,11 @@
           <w:color w:val="000000" w:themeColor="text1"/>
         </w:rPr>
       </w:pPr>
-      <w:bookmarkStart w:id="28" w:name="_Toc189833244"/>
       <w:r>
         <w:rPr>
           <w:color w:val="000000" w:themeColor="text1"/>
         </w:rPr>
+        <w:lastRenderedPageBreak/>
         <w:t>Noir</w:t>
       </w:r>
       <w:bookmarkEnd w:id="28"/>
@@ -6927,7 +6987,6 @@
       </w:pPr>
       <w:bookmarkStart w:id="35" w:name="_Toc189833251"/>
       <w:r>
-        <w:lastRenderedPageBreak/>
         <w:t>Planeswalker</w:t>
       </w:r>
       <w:bookmarkEnd w:id="35"/>
@@ -6944,16 +7003,39 @@
     </w:p>
     <w:p>
       <w:pPr>
+        <w:rPr>
+          <w:rFonts w:asciiTheme="majorHAnsi" w:eastAsiaTheme="majorEastAsia" w:hAnsiTheme="majorHAnsi" w:cstheme="majorBidi"/>
+          <w:color w:val="FF0000"/>
+          <w:sz w:val="32"/>
+          <w:szCs w:val="32"/>
+          <w:highlight w:val="lightGray"/>
+        </w:rPr>
+      </w:pPr>
+      <w:bookmarkStart w:id="37" w:name="_Toc189833253"/>
+      <w:r>
+        <w:rPr>
+          <w:color w:val="FF0000"/>
+          <w:highlight w:val="lightGray"/>
+        </w:rPr>
+        <w:br w:type="page"/>
+      </w:r>
+    </w:p>
+    <w:p>
+      <w:pPr>
         <w:pStyle w:val="Titre2"/>
+        <w:numPr>
+          <w:ilvl w:val="0"/>
+          <w:numId w:val="0"/>
+        </w:numPr>
         <w:rPr>
           <w:color w:val="FF0000"/>
         </w:rPr>
       </w:pPr>
-      <w:bookmarkStart w:id="37" w:name="_Toc189833253"/>
       <w:r>
         <w:rPr>
           <w:color w:val="FF0000"/>
         </w:rPr>
+        <w:lastRenderedPageBreak/>
         <w:t>Rouge</w:t>
       </w:r>
       <w:bookmarkEnd w:id="37"/>
@@ -7037,6 +7119,23 @@
         <w:t>Bataille</w:t>
       </w:r>
       <w:bookmarkEnd w:id="45"/>
+    </w:p>
+    <w:p>
+      <w:pPr>
+        <w:rPr>
+          <w:rFonts w:asciiTheme="majorHAnsi" w:eastAsiaTheme="majorEastAsia" w:hAnsiTheme="majorHAnsi" w:cstheme="majorBidi"/>
+          <w:color w:val="00B050"/>
+          <w:sz w:val="32"/>
+          <w:szCs w:val="32"/>
+        </w:rPr>
+      </w:pPr>
+      <w:bookmarkStart w:id="46" w:name="_Toc189833262"/>
+      <w:r>
+        <w:rPr>
+          <w:color w:val="00B050"/>
+        </w:rPr>
+        <w:br w:type="page"/>
+      </w:r>
     </w:p>
     <w:p>
       <w:pPr>
@@ -7045,11 +7144,11 @@
           <w:color w:val="00B050"/>
         </w:rPr>
       </w:pPr>
-      <w:bookmarkStart w:id="46" w:name="_Toc189833262"/>
       <w:r>
         <w:rPr>
           <w:color w:val="00B050"/>
         </w:rPr>
+        <w:lastRenderedPageBreak/>
         <w:t>Vert</w:t>
       </w:r>
       <w:bookmarkEnd w:id="46"/>
@@ -7073,6 +7172,125 @@
         <w:t>Créature</w:t>
       </w:r>
       <w:bookmarkEnd w:id="48"/>
+    </w:p>
+    <w:p>
+      <w:pPr>
+        <w:pStyle w:val="Titre3"/>
+      </w:pPr>
+      <w:bookmarkStart w:id="49" w:name="_Toc189833265"/>
+      <w:r>
+        <w:t>Artéfact</w:t>
+      </w:r>
+      <w:bookmarkEnd w:id="49"/>
+    </w:p>
+    <w:p>
+      <w:pPr>
+        <w:pStyle w:val="Titre3"/>
+      </w:pPr>
+      <w:bookmarkStart w:id="50" w:name="_Toc189833266"/>
+      <w:r>
+        <w:t>Enchantement</w:t>
+      </w:r>
+      <w:bookmarkEnd w:id="50"/>
+    </w:p>
+    <w:p>
+      <w:pPr>
+        <w:pStyle w:val="Titre3"/>
+      </w:pPr>
+      <w:bookmarkStart w:id="51" w:name="_Toc189833267"/>
+      <w:r>
+        <w:t>Rituel</w:t>
+      </w:r>
+      <w:bookmarkEnd w:id="51"/>
+    </w:p>
+    <w:p>
+      <w:pPr>
+        <w:pStyle w:val="Titre3"/>
+      </w:pPr>
+      <w:bookmarkStart w:id="52" w:name="_Toc189833268"/>
+      <w:r>
+        <w:t>Ephémère</w:t>
+      </w:r>
+      <w:bookmarkEnd w:id="52"/>
+    </w:p>
+    <w:p>
+      <w:pPr>
+        <w:pStyle w:val="Titre3"/>
+      </w:pPr>
+      <w:bookmarkStart w:id="53" w:name="_Toc189833269"/>
+      <w:r>
+        <w:t>Planeswalker</w:t>
+      </w:r>
+      <w:bookmarkEnd w:id="53"/>
+    </w:p>
+    <w:p>
+      <w:pPr>
+        <w:pStyle w:val="Titre3"/>
+      </w:pPr>
+      <w:bookmarkStart w:id="54" w:name="_Toc189833270"/>
+      <w:r>
+        <w:t>Bataille</w:t>
+      </w:r>
+      <w:bookmarkEnd w:id="54"/>
+    </w:p>
+    <w:p>
+      <w:pPr>
+        <w:rPr>
+          <w:rFonts w:asciiTheme="majorHAnsi" w:eastAsiaTheme="majorEastAsia" w:hAnsiTheme="majorHAnsi" w:cstheme="majorBidi"/>
+          <w:color w:val="FFC000"/>
+          <w:sz w:val="32"/>
+          <w:szCs w:val="32"/>
+        </w:rPr>
+      </w:pPr>
+      <w:bookmarkStart w:id="55" w:name="_Toc189833271"/>
+      <w:r>
+        <w:rPr>
+          <w:color w:val="FFC000"/>
+        </w:rPr>
+        <w:br w:type="page"/>
+      </w:r>
+    </w:p>
+    <w:p>
+      <w:pPr>
+        <w:pStyle w:val="Titre2"/>
+        <w:rPr>
+          <w:color w:val="FFC000"/>
+        </w:rPr>
+      </w:pPr>
+      <w:r>
+        <w:rPr>
+          <w:color w:val="FFC000"/>
+        </w:rPr>
+        <w:lastRenderedPageBreak/>
+        <w:t>Multi Couleur</w:t>
+      </w:r>
+      <w:bookmarkEnd w:id="55"/>
+      <w:r>
+        <w:rPr>
+          <w:color w:val="FFC000"/>
+        </w:rPr>
+        <w:t xml:space="preserve"> </w:t>
+      </w:r>
+    </w:p>
+    <w:p>
+      <w:pPr>
+        <w:pStyle w:val="Titre3"/>
+      </w:pPr>
+      <w:bookmarkStart w:id="56" w:name="_Toc189833272"/>
+      <w:r>
+        <w:t>Terrain</w:t>
+      </w:r>
+      <w:bookmarkEnd w:id="56"/>
+    </w:p>
+    <w:p>
+      <w:pPr>
+        <w:pStyle w:val="Titre3"/>
+      </w:pPr>
+      <w:bookmarkStart w:id="57" w:name="_Toc189833273"/>
+      <w:r>
+        <w:t>Créature</w:t>
+      </w:r>
+      <w:bookmarkEnd w:id="57"/>
     </w:p>
     <w:p>
       <w:pPr>
@@ -7091,22 +7309,13 @@
         </w:numPr>
       </w:pPr>
       <w:r>
-        <w:t>Cout de mana</w:t>
-      </w:r>
-      <w:r>
-        <w:t xml:space="preserve"> : </w:t>
-      </w:r>
-      <w:r>
-        <w:t>{</w:t>
-      </w:r>
-      <w:r>
-        <w:t>1</w:t>
-      </w:r>
-      <w:r>
-        <w:t>}</w:t>
-      </w:r>
-      <w:r>
-        <w:t>{G}{G}</w:t>
+        <w:t xml:space="preserve">Cout de mana : </w:t>
+      </w:r>
+      <w:r>
+        <w:t>{1}</w:t>
+      </w:r>
+      <w:r>
+        <w:t>{U}{G}</w:t>
       </w:r>
     </w:p>
     <w:p>
@@ -7118,10 +7327,7 @@
         </w:numPr>
       </w:pPr>
       <w:r>
-        <w:t>Super-type</w:t>
-      </w:r>
-      <w:r>
-        <w:t> : Légendaire</w:t>
+        <w:t>Super-type : Légendaire</w:t>
       </w:r>
     </w:p>
     <w:p>
@@ -7133,13 +7339,7 @@
         </w:numPr>
       </w:pPr>
       <w:r>
-        <w:t>Type</w:t>
-      </w:r>
-      <w:r>
-        <w:t xml:space="preserve"> : </w:t>
-      </w:r>
-      <w:r>
-        <w:t>Créature</w:t>
+        <w:t>Type : Créature</w:t>
       </w:r>
     </w:p>
     <w:p>
@@ -7151,16 +7351,7 @@
         </w:numPr>
       </w:pPr>
       <w:r>
-        <w:t>Sous-type</w:t>
-      </w:r>
-      <w:r>
-        <w:t> :</w:t>
-      </w:r>
-      <w:r>
-        <w:t xml:space="preserve"> Humain et</w:t>
-      </w:r>
-      <w:r>
-        <w:t xml:space="preserve"> Cuistot</w:t>
+        <w:t>Sous-type : Humain et Cuistot</w:t>
       </w:r>
     </w:p>
     <w:p>
@@ -7172,10 +7363,7 @@
         </w:numPr>
       </w:pPr>
       <w:r>
-        <w:t>Effet</w:t>
-      </w:r>
-      <w:r>
-        <w:t xml:space="preserve"> : </w:t>
+        <w:t xml:space="preserve">Effet : </w:t>
       </w:r>
     </w:p>
     <w:p>
@@ -7183,21 +7371,10 @@
         <w:ind w:left="720"/>
       </w:pPr>
       <w:r>
-        <w:t xml:space="preserve">Couscous </w:t>
-      </w:r>
-      <w:r>
-        <w:t>3</w:t>
-      </w:r>
-      <w:r>
-        <w:t>,</w:t>
-      </w:r>
-    </w:p>
-    <w:p>
-      <w:pPr>
-        <w:pStyle w:val="Paragraphedeliste"/>
-      </w:pPr>
-      <w:r>
-        <w:t xml:space="preserve">Tant que vous contrôlez 3 jetons nourritures, vos créatures ont la </w:t>
+        <w:t>Couscous 3,</w:t>
+      </w:r>
+      <w:r>
+        <w:t xml:space="preserve"> breuvage</w:t>
       </w:r>
     </w:p>
     <w:p>
@@ -7209,10 +7386,10 @@
         </w:numPr>
       </w:pPr>
       <w:r>
-        <w:t>Force/Endurance</w:t>
-      </w:r>
-      <w:r>
-        <w:t> : 2/2</w:t>
+        <w:t>Force/Endurance : 3/</w:t>
+      </w:r>
+      <w:r>
+        <w:t>3</w:t>
       </w:r>
     </w:p>
     <w:p/>
@@ -7220,164 +7397,78 @@
       <w:pPr>
         <w:pStyle w:val="Titre3"/>
       </w:pPr>
-      <w:bookmarkStart w:id="49" w:name="_Toc189833265"/>
-      <w:r>
-        <w:lastRenderedPageBreak/>
+      <w:bookmarkStart w:id="58" w:name="_Toc189833274"/>
+      <w:r>
         <w:t>Artéfact</w:t>
       </w:r>
-      <w:bookmarkEnd w:id="49"/>
+      <w:bookmarkEnd w:id="58"/>
     </w:p>
     <w:p>
       <w:pPr>
         <w:pStyle w:val="Titre3"/>
       </w:pPr>
-      <w:bookmarkStart w:id="50" w:name="_Toc189833266"/>
+      <w:bookmarkStart w:id="59" w:name="_Toc189833275"/>
       <w:r>
         <w:t>Enchantement</w:t>
       </w:r>
-      <w:bookmarkEnd w:id="50"/>
+      <w:bookmarkEnd w:id="59"/>
     </w:p>
     <w:p>
       <w:pPr>
         <w:pStyle w:val="Titre3"/>
       </w:pPr>
-      <w:bookmarkStart w:id="51" w:name="_Toc189833267"/>
+      <w:bookmarkStart w:id="60" w:name="_Toc189833276"/>
       <w:r>
         <w:t>Rituel</w:t>
       </w:r>
-      <w:bookmarkEnd w:id="51"/>
+      <w:bookmarkEnd w:id="60"/>
     </w:p>
     <w:p>
       <w:pPr>
         <w:pStyle w:val="Titre3"/>
       </w:pPr>
-      <w:bookmarkStart w:id="52" w:name="_Toc189833268"/>
+      <w:bookmarkStart w:id="61" w:name="_Toc189833277"/>
       <w:r>
         <w:t>Ephémère</w:t>
       </w:r>
-      <w:bookmarkEnd w:id="52"/>
+      <w:bookmarkEnd w:id="61"/>
     </w:p>
     <w:p>
       <w:pPr>
         <w:pStyle w:val="Titre3"/>
       </w:pPr>
-      <w:bookmarkStart w:id="53" w:name="_Toc189833269"/>
+      <w:bookmarkStart w:id="62" w:name="_Toc189833278"/>
       <w:r>
         <w:t>Planeswalker</w:t>
       </w:r>
-      <w:bookmarkEnd w:id="53"/>
+      <w:bookmarkEnd w:id="62"/>
     </w:p>
     <w:p>
       <w:pPr>
         <w:pStyle w:val="Titre3"/>
       </w:pPr>
-      <w:bookmarkStart w:id="54" w:name="_Toc189833270"/>
+      <w:bookmarkStart w:id="63" w:name="_Toc189833279"/>
       <w:r>
         <w:t>Bataille</w:t>
       </w:r>
-      <w:bookmarkEnd w:id="54"/>
-    </w:p>
-    <w:p>
-      <w:pPr>
-        <w:pStyle w:val="Titre2"/>
+      <w:bookmarkEnd w:id="63"/>
+    </w:p>
+    <w:p>
+      <w:pPr>
         <w:rPr>
-          <w:color w:val="FFC000"/>
+          <w:rFonts w:asciiTheme="majorHAnsi" w:eastAsiaTheme="majorEastAsia" w:hAnsiTheme="majorHAnsi" w:cstheme="majorBidi"/>
+          <w:color w:val="7F7F7F" w:themeColor="text1" w:themeTint="80"/>
+          <w:sz w:val="32"/>
+          <w:szCs w:val="32"/>
         </w:rPr>
       </w:pPr>
-      <w:bookmarkStart w:id="55" w:name="_Toc189833271"/>
+      <w:bookmarkStart w:id="64" w:name="_Toc189833280"/>
       <w:r>
         <w:rPr>
-          <w:color w:val="FFC000"/>
+          <w:color w:val="7F7F7F" w:themeColor="text1" w:themeTint="80"/>
         </w:rPr>
-        <w:t>Multi Couleur</w:t>
-      </w:r>
-      <w:bookmarkEnd w:id="55"/>
-      <w:r>
-        <w:rPr>
-          <w:color w:val="FFC000"/>
-        </w:rPr>
-        <w:t xml:space="preserve"> </w:t>
-      </w:r>
-    </w:p>
-    <w:p>
-      <w:pPr>
-        <w:pStyle w:val="Titre3"/>
-      </w:pPr>
-      <w:bookmarkStart w:id="56" w:name="_Toc189833272"/>
-      <w:r>
-        <w:t>Terrain</w:t>
-      </w:r>
-      <w:bookmarkEnd w:id="56"/>
-    </w:p>
-    <w:p>
-      <w:pPr>
-        <w:pStyle w:val="Titre3"/>
-      </w:pPr>
-      <w:bookmarkStart w:id="57" w:name="_Toc189833273"/>
-      <w:r>
-        <w:t>Créature</w:t>
-      </w:r>
-      <w:bookmarkEnd w:id="57"/>
-    </w:p>
-    <w:p>
-      <w:pPr>
-        <w:pStyle w:val="Titre3"/>
-      </w:pPr>
-      <w:bookmarkStart w:id="58" w:name="_Toc189833274"/>
-      <w:r>
-        <w:t>Artéfact</w:t>
-      </w:r>
-      <w:bookmarkEnd w:id="58"/>
-    </w:p>
-    <w:p>
-      <w:pPr>
-        <w:pStyle w:val="Titre3"/>
-      </w:pPr>
-      <w:bookmarkStart w:id="59" w:name="_Toc189833275"/>
-      <w:r>
-        <w:t>Enchantement</w:t>
-      </w:r>
-      <w:bookmarkEnd w:id="59"/>
-    </w:p>
-    <w:p>
-      <w:pPr>
-        <w:pStyle w:val="Titre3"/>
-      </w:pPr>
-      <w:bookmarkStart w:id="60" w:name="_Toc189833276"/>
-      <w:r>
-        <w:t>Rituel</w:t>
-      </w:r>
-      <w:bookmarkEnd w:id="60"/>
-    </w:p>
-    <w:p>
-      <w:pPr>
-        <w:pStyle w:val="Titre3"/>
-      </w:pPr>
-      <w:bookmarkStart w:id="61" w:name="_Toc189833277"/>
-      <w:r>
-        <w:t>Ephémère</w:t>
-      </w:r>
-      <w:bookmarkEnd w:id="61"/>
-    </w:p>
-    <w:p>
-      <w:pPr>
-        <w:pStyle w:val="Titre3"/>
-      </w:pPr>
-      <w:bookmarkStart w:id="62" w:name="_Toc189833278"/>
-      <w:r>
-        <w:t>Planeswalker</w:t>
-      </w:r>
-      <w:bookmarkEnd w:id="62"/>
-    </w:p>
-    <w:p>
-      <w:pPr>
-        <w:pStyle w:val="Titre3"/>
-      </w:pPr>
-      <w:bookmarkStart w:id="63" w:name="_Toc189833279"/>
-      <w:r>
-        <w:t>Bataille</w:t>
-      </w:r>
-      <w:bookmarkEnd w:id="63"/>
+        <w:br w:type="page"/>
+      </w:r>
     </w:p>
     <w:p>
       <w:pPr>
@@ -7386,11 +7477,11 @@
           <w:color w:val="7F7F7F" w:themeColor="text1" w:themeTint="80"/>
         </w:rPr>
       </w:pPr>
-      <w:bookmarkStart w:id="64" w:name="_Toc189833280"/>
       <w:r>
         <w:rPr>
           <w:color w:val="7F7F7F" w:themeColor="text1" w:themeTint="80"/>
         </w:rPr>
+        <w:lastRenderedPageBreak/>
         <w:t>Sans Couleur</w:t>
       </w:r>
       <w:bookmarkEnd w:id="64"/>

</xml_diff>

<commit_message>
add most lengendary commander for each player
</commit_message>
<xml_diff>
--- a/FeastAmongFriends.docx
+++ b/FeastAmongFriends.docx
@@ -6500,7 +6500,25 @@
     </w:p>
     <w:p>
       <w:r>
-        <w:t>Description : inflige X réparti entre les joueurs, où X est égal au nombre de nourriture que vous contrôlez.</w:t>
+        <w:t xml:space="preserve">Description : </w:t>
+      </w:r>
+      <w:r>
+        <w:t xml:space="preserve">Lorsque la créature attaque, elle </w:t>
+      </w:r>
+      <w:r>
+        <w:t xml:space="preserve">inflige X </w:t>
+      </w:r>
+      <w:r>
+        <w:t xml:space="preserve">au </w:t>
+      </w:r>
+      <w:r>
+        <w:t>joueur</w:t>
+      </w:r>
+      <w:r>
+        <w:t xml:space="preserve"> attaqué</w:t>
+      </w:r>
+      <w:r>
+        <w:t>, où X est égal au nombre de nourriture que vous contrôlez.</w:t>
       </w:r>
     </w:p>
     <w:p>
@@ -6830,6 +6848,130 @@
     </w:p>
     <w:p>
       <w:pPr>
+        <w:pStyle w:val="Titre4"/>
+      </w:pPr>
+      <w:r>
+        <w:t>Richard,</w:t>
+      </w:r>
+      <w:r>
+        <w:t xml:space="preserve"> Terreur de la Table</w:t>
+      </w:r>
+    </w:p>
+    <w:p>
+      <w:pPr>
+        <w:pStyle w:val="Paragraphedeliste"/>
+        <w:numPr>
+          <w:ilvl w:val="0"/>
+          <w:numId w:val="6"/>
+        </w:numPr>
+      </w:pPr>
+      <w:r>
+        <w:t>Cout de mana</w:t>
+      </w:r>
+      <w:r>
+        <w:t> : {2}{U}{U}</w:t>
+      </w:r>
+    </w:p>
+    <w:p>
+      <w:pPr>
+        <w:pStyle w:val="Paragraphedeliste"/>
+        <w:numPr>
+          <w:ilvl w:val="0"/>
+          <w:numId w:val="6"/>
+        </w:numPr>
+      </w:pPr>
+      <w:r>
+        <w:t>Super-type</w:t>
+      </w:r>
+      <w:r>
+        <w:t> : Légendaire</w:t>
+      </w:r>
+    </w:p>
+    <w:p>
+      <w:pPr>
+        <w:pStyle w:val="Paragraphedeliste"/>
+        <w:numPr>
+          <w:ilvl w:val="0"/>
+          <w:numId w:val="6"/>
+        </w:numPr>
+      </w:pPr>
+      <w:r>
+        <w:t>Type</w:t>
+      </w:r>
+      <w:r>
+        <w:t> : Créature</w:t>
+      </w:r>
+    </w:p>
+    <w:p>
+      <w:pPr>
+        <w:pStyle w:val="Paragraphedeliste"/>
+        <w:numPr>
+          <w:ilvl w:val="0"/>
+          <w:numId w:val="6"/>
+        </w:numPr>
+      </w:pPr>
+      <w:r>
+        <w:t>Sous-type</w:t>
+      </w:r>
+      <w:r>
+        <w:t xml:space="preserve"> : Cauchemar et </w:t>
+      </w:r>
+      <w:r>
+        <w:t>c</w:t>
+      </w:r>
+      <w:r>
+        <w:t>uistot</w:t>
+      </w:r>
+    </w:p>
+    <w:p>
+      <w:pPr>
+        <w:pStyle w:val="Paragraphedeliste"/>
+        <w:numPr>
+          <w:ilvl w:val="0"/>
+          <w:numId w:val="6"/>
+        </w:numPr>
+      </w:pPr>
+      <w:r>
+        <w:t>Effet</w:t>
+      </w:r>
+      <w:r>
+        <w:t xml:space="preserve"> : </w:t>
+      </w:r>
+    </w:p>
+    <w:p>
+      <w:pPr>
+        <w:pStyle w:val="Paragraphedeliste"/>
+      </w:pPr>
+      <w:r>
+        <w:t>Breuvage,</w:t>
+      </w:r>
+    </w:p>
+    <w:p>
+      <w:pPr>
+        <w:pStyle w:val="Paragraphedeliste"/>
+      </w:pPr>
+      <w:r>
+        <w:t>{T} sacrifiez X jeton nourriture : contrecarrez le sort ciblé de valeur de mana égale à X.</w:t>
+      </w:r>
+    </w:p>
+    <w:p>
+      <w:pPr>
+        <w:pStyle w:val="Paragraphedeliste"/>
+        <w:numPr>
+          <w:ilvl w:val="0"/>
+          <w:numId w:val="6"/>
+        </w:numPr>
+      </w:pPr>
+      <w:r>
+        <w:t>Force/Endurance</w:t>
+      </w:r>
+      <w:r>
+        <w:t> : 2/2</w:t>
+      </w:r>
+    </w:p>
+    <w:p/>
+    <w:p>
+      <w:pPr>
         <w:pStyle w:val="Titre3"/>
       </w:pPr>
       <w:bookmarkStart w:id="22" w:name="_Toc189833238"/>
@@ -6941,6 +7083,142 @@
       </w:r>
       <w:bookmarkEnd w:id="30"/>
     </w:p>
+    <w:p>
+      <w:pPr>
+        <w:pStyle w:val="Titre4"/>
+      </w:pPr>
+      <w:r>
+        <w:t>Raphael, Diable d</w:t>
+      </w:r>
+      <w:r>
+        <w:t>u Placard</w:t>
+      </w:r>
+    </w:p>
+    <w:p>
+      <w:pPr>
+        <w:pStyle w:val="Paragraphedeliste"/>
+        <w:numPr>
+          <w:ilvl w:val="0"/>
+          <w:numId w:val="6"/>
+        </w:numPr>
+      </w:pPr>
+      <w:r>
+        <w:t>Cout de mana</w:t>
+      </w:r>
+      <w:r>
+        <w:t xml:space="preserve"> : </w:t>
+      </w:r>
+      <w:r>
+        <w:t>{2}{B}</w:t>
+      </w:r>
+      <w:r>
+        <w:t>{B}{B}</w:t>
+      </w:r>
+    </w:p>
+    <w:p>
+      <w:pPr>
+        <w:pStyle w:val="Paragraphedeliste"/>
+        <w:numPr>
+          <w:ilvl w:val="0"/>
+          <w:numId w:val="6"/>
+        </w:numPr>
+      </w:pPr>
+      <w:r>
+        <w:t>Super-type</w:t>
+      </w:r>
+      <w:r>
+        <w:t> : Légendaire</w:t>
+      </w:r>
+    </w:p>
+    <w:p>
+      <w:pPr>
+        <w:pStyle w:val="Paragraphedeliste"/>
+        <w:numPr>
+          <w:ilvl w:val="0"/>
+          <w:numId w:val="6"/>
+        </w:numPr>
+      </w:pPr>
+      <w:r>
+        <w:t>Type</w:t>
+      </w:r>
+      <w:r>
+        <w:t> : Créature</w:t>
+      </w:r>
+    </w:p>
+    <w:p>
+      <w:pPr>
+        <w:pStyle w:val="Paragraphedeliste"/>
+        <w:numPr>
+          <w:ilvl w:val="0"/>
+          <w:numId w:val="6"/>
+        </w:numPr>
+      </w:pPr>
+      <w:r>
+        <w:t>Sous-type</w:t>
+      </w:r>
+      <w:r>
+        <w:t> : Diable et cuistot</w:t>
+      </w:r>
+    </w:p>
+    <w:p>
+      <w:pPr>
+        <w:pStyle w:val="Paragraphedeliste"/>
+        <w:numPr>
+          <w:ilvl w:val="0"/>
+          <w:numId w:val="6"/>
+        </w:numPr>
+      </w:pPr>
+      <w:r>
+        <w:t>Effet</w:t>
+      </w:r>
+      <w:r>
+        <w:t> :</w:t>
+      </w:r>
+    </w:p>
+    <w:p>
+      <w:pPr>
+        <w:pStyle w:val="Paragraphedeliste"/>
+      </w:pPr>
+      <w:r>
+        <w:t>Moisissure,</w:t>
+      </w:r>
+      <w:r>
+        <w:t xml:space="preserve"> </w:t>
+      </w:r>
+      <w:r>
+        <w:t>lien de vie</w:t>
+      </w:r>
+    </w:p>
+    <w:p>
+      <w:pPr>
+        <w:pStyle w:val="Paragraphedeliste"/>
+      </w:pPr>
+      <w:r>
+        <w:t>Lorsque Raphael attaque, il gagne +X/+0, où X est le nombre de jeton nourriture que le joueur attaqué contrôle.</w:t>
+      </w:r>
+    </w:p>
+    <w:p>
+      <w:pPr>
+        <w:pStyle w:val="Paragraphedeliste"/>
+        <w:numPr>
+          <w:ilvl w:val="0"/>
+          <w:numId w:val="6"/>
+        </w:numPr>
+      </w:pPr>
+      <w:r>
+        <w:t>Force/Endurance</w:t>
+      </w:r>
+      <w:r>
+        <w:t xml:space="preserve"> </w:t>
+      </w:r>
+      <w:r>
+        <w:t>3</w:t>
+      </w:r>
+      <w:r>
+        <w:t>/5</w:t>
+      </w:r>
+    </w:p>
+    <w:p/>
     <w:p>
       <w:pPr>
         <w:pStyle w:val="Titre3"/>
@@ -7062,6 +7340,156 @@
     </w:p>
     <w:p>
       <w:pPr>
+        <w:pStyle w:val="Titre4"/>
+      </w:pPr>
+      <w:r>
+        <w:t>Sébastien, L’Assaisonneur Fou</w:t>
+      </w:r>
+    </w:p>
+    <w:p>
+      <w:pPr>
+        <w:pStyle w:val="Paragraphedeliste"/>
+        <w:numPr>
+          <w:ilvl w:val="0"/>
+          <w:numId w:val="6"/>
+        </w:numPr>
+      </w:pPr>
+      <w:r>
+        <w:t>Cout de mana</w:t>
+      </w:r>
+      <w:r>
+        <w:t xml:space="preserve"> {</w:t>
+      </w:r>
+      <w:r>
+        <w:t>1</w:t>
+      </w:r>
+      <w:r>
+        <w:t>}{R}</w:t>
+      </w:r>
+    </w:p>
+    <w:p>
+      <w:pPr>
+        <w:pStyle w:val="Paragraphedeliste"/>
+        <w:numPr>
+          <w:ilvl w:val="0"/>
+          <w:numId w:val="6"/>
+        </w:numPr>
+      </w:pPr>
+      <w:r>
+        <w:t>Super-type</w:t>
+      </w:r>
+      <w:r>
+        <w:t> : Légendaire</w:t>
+      </w:r>
+    </w:p>
+    <w:p>
+      <w:pPr>
+        <w:pStyle w:val="Paragraphedeliste"/>
+        <w:numPr>
+          <w:ilvl w:val="0"/>
+          <w:numId w:val="6"/>
+        </w:numPr>
+      </w:pPr>
+      <w:r>
+        <w:t>Type</w:t>
+      </w:r>
+      <w:r>
+        <w:t> : Créature</w:t>
+      </w:r>
+    </w:p>
+    <w:p>
+      <w:pPr>
+        <w:pStyle w:val="Paragraphedeliste"/>
+        <w:numPr>
+          <w:ilvl w:val="0"/>
+          <w:numId w:val="6"/>
+        </w:numPr>
+      </w:pPr>
+      <w:r>
+        <w:t>Sous-type</w:t>
+      </w:r>
+      <w:r>
+        <w:t> : Gobelin et cuistot</w:t>
+      </w:r>
+    </w:p>
+    <w:p>
+      <w:pPr>
+        <w:pStyle w:val="Paragraphedeliste"/>
+        <w:numPr>
+          <w:ilvl w:val="0"/>
+          <w:numId w:val="6"/>
+        </w:numPr>
+      </w:pPr>
+      <w:r>
+        <w:t>Effet</w:t>
+      </w:r>
+      <w:r>
+        <w:t xml:space="preserve"> : </w:t>
+      </w:r>
+    </w:p>
+    <w:p>
+      <w:pPr>
+        <w:pStyle w:val="Paragraphedeliste"/>
+      </w:pPr>
+      <w:r>
+        <w:t>Epice,</w:t>
+      </w:r>
+      <w:r>
+        <w:t xml:space="preserve"> célérité,</w:t>
+      </w:r>
+    </w:p>
+    <w:p>
+      <w:pPr>
+        <w:pStyle w:val="Paragraphedeliste"/>
+      </w:pPr>
+      <w:r>
+        <w:t xml:space="preserve">Quand Sébastien attaque, créez un </w:t>
+      </w:r>
+      <w:r>
+        <w:t>jeton,</w:t>
+      </w:r>
+      <w:r>
+        <w:t xml:space="preserve"> nourriture.</w:t>
+      </w:r>
+    </w:p>
+    <w:p>
+      <w:pPr>
+        <w:pStyle w:val="Paragraphedeliste"/>
+      </w:pPr>
+      <w:r>
+        <w:t xml:space="preserve">Eminence – La taxe de commandant est réduite de 2 pour chaque jeton nourriture que vous </w:t>
+      </w:r>
+      <w:r>
+        <w:t>contrôlez</w:t>
+      </w:r>
+      <w:r>
+        <w:t>.</w:t>
+      </w:r>
+    </w:p>
+    <w:p>
+      <w:pPr>
+        <w:pStyle w:val="Paragraphedeliste"/>
+        <w:numPr>
+          <w:ilvl w:val="0"/>
+          <w:numId w:val="6"/>
+        </w:numPr>
+      </w:pPr>
+      <w:r>
+        <w:t>Force/Endurance</w:t>
+      </w:r>
+      <w:r>
+        <w:t xml:space="preserve"> : </w:t>
+      </w:r>
+      <w:r>
+        <w:t>1</w:t>
+      </w:r>
+      <w:r>
+        <w:t>/2</w:t>
+      </w:r>
+    </w:p>
+    <w:p/>
+    <w:p>
+      <w:pPr>
         <w:pStyle w:val="Titre3"/>
       </w:pPr>
       <w:bookmarkStart w:id="40" w:name="_Toc189833256"/>
@@ -7175,6 +7603,115 @@
     </w:p>
     <w:p>
       <w:pPr>
+        <w:pStyle w:val="Titre4"/>
+      </w:pPr>
+      <w:r>
+        <w:t>Axel, Maitre de la Semoule</w:t>
+      </w:r>
+    </w:p>
+    <w:p>
+      <w:pPr>
+        <w:pStyle w:val="Paragraphedeliste"/>
+        <w:numPr>
+          <w:ilvl w:val="0"/>
+          <w:numId w:val="6"/>
+        </w:numPr>
+      </w:pPr>
+      <w:r>
+        <w:t>Cout de mana : {1}{</w:t>
+      </w:r>
+      <w:r>
+        <w:t>G</w:t>
+      </w:r>
+      <w:r>
+        <w:t>}{G}</w:t>
+      </w:r>
+    </w:p>
+    <w:p>
+      <w:pPr>
+        <w:pStyle w:val="Paragraphedeliste"/>
+        <w:numPr>
+          <w:ilvl w:val="0"/>
+          <w:numId w:val="6"/>
+        </w:numPr>
+      </w:pPr>
+      <w:r>
+        <w:t>Super-type : Légendaire</w:t>
+      </w:r>
+    </w:p>
+    <w:p>
+      <w:pPr>
+        <w:pStyle w:val="Paragraphedeliste"/>
+        <w:numPr>
+          <w:ilvl w:val="0"/>
+          <w:numId w:val="6"/>
+        </w:numPr>
+      </w:pPr>
+      <w:r>
+        <w:t>Type : Créature</w:t>
+      </w:r>
+    </w:p>
+    <w:p>
+      <w:pPr>
+        <w:pStyle w:val="Paragraphedeliste"/>
+        <w:numPr>
+          <w:ilvl w:val="0"/>
+          <w:numId w:val="6"/>
+        </w:numPr>
+      </w:pPr>
+      <w:r>
+        <w:t xml:space="preserve">Sous-type : Humain et </w:t>
+      </w:r>
+      <w:r>
+        <w:t>c</w:t>
+      </w:r>
+      <w:r>
+        <w:t>uistot</w:t>
+      </w:r>
+    </w:p>
+    <w:p>
+      <w:pPr>
+        <w:pStyle w:val="Paragraphedeliste"/>
+        <w:numPr>
+          <w:ilvl w:val="0"/>
+          <w:numId w:val="6"/>
+        </w:numPr>
+      </w:pPr>
+      <w:r>
+        <w:t xml:space="preserve">Effet : </w:t>
+      </w:r>
+    </w:p>
+    <w:p>
+      <w:pPr>
+        <w:ind w:left="720"/>
+      </w:pPr>
+      <w:r>
+        <w:t>Couscous 3,</w:t>
+      </w:r>
+    </w:p>
+    <w:p>
+      <w:pPr>
+        <w:ind w:left="720"/>
+      </w:pPr>
+      <w:r>
+        <w:t>Changer « ou » par « et » dans les effets de couscous que vous contrôlez.</w:t>
+      </w:r>
+    </w:p>
+    <w:p>
+      <w:pPr>
+        <w:pStyle w:val="Paragraphedeliste"/>
+        <w:numPr>
+          <w:ilvl w:val="0"/>
+          <w:numId w:val="6"/>
+        </w:numPr>
+      </w:pPr>
+      <w:r>
+        <w:t>Force/Endurance : 0/0</w:t>
+      </w:r>
+    </w:p>
+    <w:p/>
+    <w:p>
+      <w:pPr>
         <w:pStyle w:val="Titre3"/>
       </w:pPr>
       <w:bookmarkStart w:id="49" w:name="_Toc189833265"/>
@@ -7292,107 +7829,6 @@
       </w:r>
       <w:bookmarkEnd w:id="57"/>
     </w:p>
-    <w:p>
-      <w:pPr>
-        <w:pStyle w:val="Titre4"/>
-      </w:pPr>
-      <w:r>
-        <w:t>Axel, Maitre de la Semoule</w:t>
-      </w:r>
-    </w:p>
-    <w:p>
-      <w:pPr>
-        <w:pStyle w:val="Paragraphedeliste"/>
-        <w:numPr>
-          <w:ilvl w:val="0"/>
-          <w:numId w:val="6"/>
-        </w:numPr>
-      </w:pPr>
-      <w:r>
-        <w:t xml:space="preserve">Cout de mana : </w:t>
-      </w:r>
-      <w:r>
-        <w:t>{1}</w:t>
-      </w:r>
-      <w:r>
-        <w:t>{U}{G}</w:t>
-      </w:r>
-    </w:p>
-    <w:p>
-      <w:pPr>
-        <w:pStyle w:val="Paragraphedeliste"/>
-        <w:numPr>
-          <w:ilvl w:val="0"/>
-          <w:numId w:val="6"/>
-        </w:numPr>
-      </w:pPr>
-      <w:r>
-        <w:t>Super-type : Légendaire</w:t>
-      </w:r>
-    </w:p>
-    <w:p>
-      <w:pPr>
-        <w:pStyle w:val="Paragraphedeliste"/>
-        <w:numPr>
-          <w:ilvl w:val="0"/>
-          <w:numId w:val="6"/>
-        </w:numPr>
-      </w:pPr>
-      <w:r>
-        <w:t>Type : Créature</w:t>
-      </w:r>
-    </w:p>
-    <w:p>
-      <w:pPr>
-        <w:pStyle w:val="Paragraphedeliste"/>
-        <w:numPr>
-          <w:ilvl w:val="0"/>
-          <w:numId w:val="6"/>
-        </w:numPr>
-      </w:pPr>
-      <w:r>
-        <w:t>Sous-type : Humain et Cuistot</w:t>
-      </w:r>
-    </w:p>
-    <w:p>
-      <w:pPr>
-        <w:pStyle w:val="Paragraphedeliste"/>
-        <w:numPr>
-          <w:ilvl w:val="0"/>
-          <w:numId w:val="6"/>
-        </w:numPr>
-      </w:pPr>
-      <w:r>
-        <w:t xml:space="preserve">Effet : </w:t>
-      </w:r>
-    </w:p>
-    <w:p>
-      <w:pPr>
-        <w:ind w:left="720"/>
-      </w:pPr>
-      <w:r>
-        <w:t>Couscous 3,</w:t>
-      </w:r>
-      <w:r>
-        <w:t xml:space="preserve"> breuvage</w:t>
-      </w:r>
-    </w:p>
-    <w:p>
-      <w:pPr>
-        <w:pStyle w:val="Paragraphedeliste"/>
-        <w:numPr>
-          <w:ilvl w:val="0"/>
-          <w:numId w:val="6"/>
-        </w:numPr>
-      </w:pPr>
-      <w:r>
-        <w:t>Force/Endurance : 3/</w:t>
-      </w:r>
-      <w:r>
-        <w:t>3</w:t>
-      </w:r>
-    </w:p>
-    <w:p/>
     <w:p>
       <w:pPr>
         <w:pStyle w:val="Titre3"/>

</xml_diff>